<commit_message>
Update documentation source files.
</commit_message>
<xml_diff>
--- a/docs/2.2/CloudStack2.2.11InstallGuide.docx
+++ b/docs/2.2/CloudStack2.2.11InstallGuide.docx
@@ -79,7 +79,7 @@
         <w:rPr>
           <w:noProof/>
         </w:rPr>
-        <w:t>February 13, 2012</w:t>
+        <w:t>February 17, 2012</w:t>
       </w:r>
       <w:r>
         <w:fldChar w:fldCharType="end"/>
@@ -14167,14 +14167,27 @@
       <w:r>
         <w:t xml:space="preserve">Figure </w:t>
       </w:r>
-      <w:fldSimple w:instr=" SEQ Figure \* ARABIC ">
-        <w:r>
-          <w:rPr>
-            <w:noProof/>
-          </w:rPr>
-          <w:t>1</w:t>
-        </w:r>
-      </w:fldSimple>
+      <w:r>
+        <w:fldChar w:fldCharType="begin"/>
+      </w:r>
+      <w:r>
+        <w:instrText xml:space="preserve"> SEQ Figure \* ARABIC </w:instrText>
+      </w:r>
+      <w:r>
+        <w:fldChar w:fldCharType="separate"/>
+      </w:r>
+      <w:r>
+        <w:rPr>
+          <w:noProof/>
+        </w:rPr>
+        <w:t>1</w:t>
+      </w:r>
+      <w:r>
+        <w:rPr>
+          <w:noProof/>
+        </w:rPr>
+        <w:fldChar w:fldCharType="end"/>
+      </w:r>
       <w:r>
         <w:t xml:space="preserve"> Small</w:t>
       </w:r>
@@ -15029,14 +15042,27 @@
       <w:r>
         <w:t xml:space="preserve">Figure </w:t>
       </w:r>
-      <w:fldSimple w:instr=" SEQ Figure \* ARABIC ">
-        <w:r>
-          <w:rPr>
-            <w:noProof/>
-          </w:rPr>
-          <w:t>3</w:t>
-        </w:r>
-      </w:fldSimple>
+      <w:r>
+        <w:fldChar w:fldCharType="begin"/>
+      </w:r>
+      <w:r>
+        <w:instrText xml:space="preserve"> SEQ Figure \* ARABIC </w:instrText>
+      </w:r>
+      <w:r>
+        <w:fldChar w:fldCharType="separate"/>
+      </w:r>
+      <w:r>
+        <w:rPr>
+          <w:noProof/>
+        </w:rPr>
+        <w:t>3</w:t>
+      </w:r>
+      <w:r>
+        <w:rPr>
+          <w:noProof/>
+        </w:rPr>
+        <w:fldChar w:fldCharType="end"/>
+      </w:r>
       <w:bookmarkEnd w:id="10"/>
       <w:r>
         <w:t xml:space="preserve"> Separate Storage Network</w:t>
@@ -15337,14 +15363,27 @@
       <w:r>
         <w:t xml:space="preserve">Figure </w:t>
       </w:r>
-      <w:fldSimple w:instr=" SEQ Figure \* ARABIC ">
-        <w:r>
-          <w:rPr>
-            <w:noProof/>
-          </w:rPr>
-          <w:t>4</w:t>
-        </w:r>
-      </w:fldSimple>
+      <w:r>
+        <w:fldChar w:fldCharType="begin"/>
+      </w:r>
+      <w:r>
+        <w:instrText xml:space="preserve"> SEQ Figure \* ARABIC </w:instrText>
+      </w:r>
+      <w:r>
+        <w:fldChar w:fldCharType="separate"/>
+      </w:r>
+      <w:r>
+        <w:rPr>
+          <w:noProof/>
+        </w:rPr>
+        <w:t>4</w:t>
+      </w:r>
+      <w:r>
+        <w:rPr>
+          <w:noProof/>
+        </w:rPr>
+        <w:fldChar w:fldCharType="end"/>
+      </w:r>
       <w:bookmarkEnd w:id="12"/>
       <w:r>
         <w:t xml:space="preserve"> NIC Bonding and Multipath I/O</w:t>
@@ -19340,6 +19379,14 @@
       <w:r>
         <w:t>Install your SRX appliance according to the vendor's instructions.</w:t>
       </w:r>
+      <w:r>
+        <w:t xml:space="preserve"> </w:t>
+      </w:r>
+      <w:r>
+        <w:t>You can install one SRX per CloudStack zone.</w:t>
+      </w:r>
+      <w:bookmarkStart w:id="46" w:name="_GoBack"/>
+      <w:bookmarkEnd w:id="46"/>
     </w:p>
     <w:p>
       <w:pPr>
@@ -19561,9 +19608,9 @@
       <w:pPr>
         <w:pStyle w:val="Heading2"/>
       </w:pPr>
-      <w:bookmarkStart w:id="46" w:name="_Ref302043704"/>
-      <w:bookmarkStart w:id="47" w:name="_Ref302043706"/>
-      <w:bookmarkStart w:id="48" w:name="_Toc316300340"/>
+      <w:bookmarkStart w:id="47" w:name="_Ref302043704"/>
+      <w:bookmarkStart w:id="48" w:name="_Ref302043706"/>
+      <w:bookmarkStart w:id="49" w:name="_Toc316300340"/>
       <w:r>
         <w:t xml:space="preserve">Management Server </w:t>
       </w:r>
@@ -19573,9 +19620,9 @@
       <w:r>
         <w:t>ing</w:t>
       </w:r>
-      <w:bookmarkEnd w:id="46"/>
       <w:bookmarkEnd w:id="47"/>
       <w:bookmarkEnd w:id="48"/>
+      <w:bookmarkEnd w:id="49"/>
     </w:p>
     <w:p>
       <w:r>
@@ -19904,15 +19951,15 @@
       <w:pPr>
         <w:pStyle w:val="Heading2"/>
       </w:pPr>
-      <w:bookmarkStart w:id="49" w:name="_Toc265175053"/>
-      <w:bookmarkStart w:id="50" w:name="_Toc266277074"/>
-      <w:bookmarkStart w:id="51" w:name="_Toc265175054"/>
-      <w:bookmarkStart w:id="52" w:name="_Toc266277075"/>
-      <w:bookmarkStart w:id="53" w:name="_Toc316300341"/>
-      <w:bookmarkEnd w:id="49"/>
+      <w:bookmarkStart w:id="50" w:name="_Toc265175053"/>
+      <w:bookmarkStart w:id="51" w:name="_Toc266277074"/>
+      <w:bookmarkStart w:id="52" w:name="_Toc265175054"/>
+      <w:bookmarkStart w:id="53" w:name="_Toc266277075"/>
+      <w:bookmarkStart w:id="54" w:name="_Toc316300341"/>
       <w:bookmarkEnd w:id="50"/>
       <w:bookmarkEnd w:id="51"/>
       <w:bookmarkEnd w:id="52"/>
+      <w:bookmarkEnd w:id="53"/>
       <w:r>
         <w:lastRenderedPageBreak/>
         <w:t>External Guest Load Balancer Integration for F5</w:t>
@@ -19920,7 +19967,7 @@
       <w:r>
         <w:t xml:space="preserve"> (optional)</w:t>
       </w:r>
-      <w:bookmarkEnd w:id="53"/>
+      <w:bookmarkEnd w:id="54"/>
     </w:p>
     <w:p>
       <w:r>
@@ -20016,11 +20063,11 @@
       <w:pPr>
         <w:pStyle w:val="Heading2"/>
       </w:pPr>
-      <w:bookmarkStart w:id="54" w:name="_Toc316300342"/>
+      <w:bookmarkStart w:id="55" w:name="_Toc316300342"/>
       <w:r>
         <w:t>Direct Network Usage Integration for Traffic Sentinel</w:t>
       </w:r>
-      <w:bookmarkEnd w:id="54"/>
+      <w:bookmarkEnd w:id="55"/>
     </w:p>
     <w:p>
       <w:r>
@@ -20226,8 +20273,6 @@
         </w:rPr>
         <w:t>otocol + host + port (optional)</w:t>
       </w:r>
-      <w:bookmarkStart w:id="55" w:name="_GoBack"/>
-      <w:bookmarkEnd w:id="55"/>
       <w:r>
         <w:rPr>
           <w:color w:val="000000"/>
@@ -30638,14 +30683,27 @@
       <w:r>
         <w:t xml:space="preserve">Figure </w:t>
       </w:r>
-      <w:fldSimple w:instr=" SEQ Figure \* ARABIC ">
-        <w:r>
-          <w:rPr>
-            <w:noProof/>
-          </w:rPr>
-          <w:t>5</w:t>
-        </w:r>
-      </w:fldSimple>
+      <w:r>
+        <w:fldChar w:fldCharType="begin"/>
+      </w:r>
+      <w:r>
+        <w:instrText xml:space="preserve"> SEQ Figure \* ARABIC </w:instrText>
+      </w:r>
+      <w:r>
+        <w:fldChar w:fldCharType="separate"/>
+      </w:r>
+      <w:r>
+        <w:rPr>
+          <w:noProof/>
+        </w:rPr>
+        <w:t>5</w:t>
+      </w:r>
+      <w:r>
+        <w:rPr>
+          <w:noProof/>
+        </w:rPr>
+        <w:fldChar w:fldCharType="end"/>
+      </w:r>
       <w:r>
         <w:t xml:space="preserve"> </w:t>
       </w:r>
@@ -44112,6 +44170,7 @@
           <w:noProof/>
           <w:lang w:bidi="ar-SA"/>
         </w:rPr>
+        <w:lastRenderedPageBreak/>
         <w:drawing>
           <wp:inline distT="0" distB="0" distL="0" distR="0" wp14:anchorId="2BB05C15" wp14:editId="27C956B7">
             <wp:extent cx="5733334" cy="3047619"/>
@@ -44556,6 +44615,7 @@
       </w:pPr>
       <w:bookmarkStart w:id="235" w:name="_Ref260994838"/>
       <w:r>
+        <w:lastRenderedPageBreak/>
         <w:t>Here are some sample dialogs.</w:t>
       </w:r>
     </w:p>
@@ -44618,14 +44678,27 @@
       <w:r>
         <w:t xml:space="preserve">Figure </w:t>
       </w:r>
-      <w:fldSimple w:instr=" SEQ Figure \* ARABIC ">
-        <w:r>
-          <w:rPr>
-            <w:noProof/>
-          </w:rPr>
-          <w:t>6</w:t>
-        </w:r>
-      </w:fldSimple>
+      <w:r>
+        <w:fldChar w:fldCharType="begin"/>
+      </w:r>
+      <w:r>
+        <w:instrText xml:space="preserve"> SEQ Figure \* ARABIC </w:instrText>
+      </w:r>
+      <w:r>
+        <w:fldChar w:fldCharType="separate"/>
+      </w:r>
+      <w:r>
+        <w:rPr>
+          <w:noProof/>
+        </w:rPr>
+        <w:t>6</w:t>
+      </w:r>
+      <w:r>
+        <w:rPr>
+          <w:noProof/>
+        </w:rPr>
+        <w:fldChar w:fldCharType="end"/>
+      </w:r>
       <w:r>
         <w:t xml:space="preserve"> </w:t>
       </w:r>
@@ -44692,14 +44765,27 @@
       <w:r>
         <w:t xml:space="preserve">Figure </w:t>
       </w:r>
-      <w:fldSimple w:instr=" SEQ Figure \* ARABIC ">
-        <w:r>
-          <w:rPr>
-            <w:noProof/>
-          </w:rPr>
-          <w:t>7</w:t>
-        </w:r>
-      </w:fldSimple>
+      <w:r>
+        <w:fldChar w:fldCharType="begin"/>
+      </w:r>
+      <w:r>
+        <w:instrText xml:space="preserve"> SEQ Figure \* ARABIC </w:instrText>
+      </w:r>
+      <w:r>
+        <w:fldChar w:fldCharType="separate"/>
+      </w:r>
+      <w:r>
+        <w:rPr>
+          <w:noProof/>
+        </w:rPr>
+        <w:t>7</w:t>
+      </w:r>
+      <w:r>
+        <w:rPr>
+          <w:noProof/>
+        </w:rPr>
+        <w:fldChar w:fldCharType="end"/>
+      </w:r>
       <w:r>
         <w:t xml:space="preserve"> Adding Primary Storage That Was Set Up Manually (PreSetup)</w:t>
       </w:r>
@@ -44839,6 +44925,7 @@
         </w:numPr>
       </w:pPr>
       <w:r>
+        <w:lastRenderedPageBreak/>
         <w:t>Provide the details for Secondary Storage</w:t>
       </w:r>
       <w:r>
@@ -44942,6 +45029,7 @@
       </w:pPr>
       <w:bookmarkStart w:id="239" w:name="_Toc316300436"/>
       <w:r>
+        <w:lastRenderedPageBreak/>
         <w:t xml:space="preserve">Initialization and </w:t>
       </w:r>
       <w:r>
@@ -45504,6 +45592,7 @@
       <w:bookmarkStart w:id="241" w:name="_Ref296677110"/>
       <w:bookmarkStart w:id="242" w:name="_Toc316300437"/>
       <w:r>
+        <w:lastRenderedPageBreak/>
         <w:t xml:space="preserve">Installing </w:t>
       </w:r>
       <w:r>
@@ -45775,6 +45864,7 @@
       <w:bookmarkStart w:id="244" w:name="_Ref299979138"/>
       <w:bookmarkStart w:id="245" w:name="_Toc316300438"/>
       <w:r>
+        <w:lastRenderedPageBreak/>
         <w:t>Troubleshooting</w:t>
       </w:r>
       <w:bookmarkEnd w:id="243"/>
@@ -46059,6 +46149,7 @@
       </w:pPr>
       <w:bookmarkStart w:id="250" w:name="_Toc316300443"/>
       <w:r>
+        <w:lastRenderedPageBreak/>
         <w:t>VLAN Issues</w:t>
       </w:r>
       <w:bookmarkEnd w:id="250"/>
@@ -46404,6 +46495,7 @@
         <w:rPr>
           <w:b/>
         </w:rPr>
+        <w:lastRenderedPageBreak/>
         <w:t>Cause</w:t>
       </w:r>
     </w:p>
@@ -46476,6 +46568,7 @@
       </w:pPr>
       <w:bookmarkStart w:id="254" w:name="_Toc316300447"/>
       <w:r>
+        <w:lastRenderedPageBreak/>
         <w:t xml:space="preserve">Contacting </w:t>
       </w:r>
       <w:r>
@@ -46627,7 +46720,7 @@
       <w:rPr>
         <w:noProof/>
       </w:rPr>
-      <w:t>26</w:t>
+      <w:t>24</w:t>
     </w:r>
     <w:r>
       <w:rPr>
@@ -46672,7 +46765,7 @@
       <w:rPr>
         <w:noProof/>
       </w:rPr>
-      <w:t>February 13, 2012</w:t>
+      <w:t>February 17, 2012</w:t>
     </w:r>
     <w:r>
       <w:fldChar w:fldCharType="end"/>
@@ -46712,7 +46805,7 @@
       <w:rPr>
         <w:noProof/>
       </w:rPr>
-      <w:t>February 13, 2012</w:t>
+      <w:t>February 17, 2012</w:t>
     </w:r>
     <w:r>
       <w:fldChar w:fldCharType="end"/>
@@ -46754,7 +46847,7 @@
       <w:rPr>
         <w:noProof/>
       </w:rPr>
-      <w:t>27</w:t>
+      <w:t>91</w:t>
     </w:r>
     <w:r>
       <w:rPr>
@@ -51566,7 +51659,7 @@
 </file>
 
 <file path=customXml/itemProps1.xml><?xml version="1.0" encoding="utf-8"?>
-<ds:datastoreItem xmlns:ds="http://schemas.openxmlformats.org/officeDocument/2006/customXml" ds:itemID="{99E3942F-6F17-4605-BDB6-9393EC261071}">
+<ds:datastoreItem xmlns:ds="http://schemas.openxmlformats.org/officeDocument/2006/customXml" ds:itemID="{66363ACB-90B4-4D54-AA91-1D60C32CBE36}">
   <ds:schemaRefs>
     <ds:schemaRef ds:uri="http://schemas.openxmlformats.org/officeDocument/2006/bibliography"/>
   </ds:schemaRefs>

</xml_diff>